<commit_message>
week 4 update added
</commit_message>
<xml_diff>
--- a/Weekly Updates for Project.docx
+++ b/Weekly Updates for Project.docx
@@ -19,16 +19,7 @@
           <w:sz w:val="36"/>
           <w:szCs w:val="36"/>
         </w:rPr>
-        <w:t xml:space="preserve">Weekly Updates for Project - </w:t>
-      </w:r>
-      <w:r>
-        <w:rPr>
-          <w:b/>
-          <w:bCs/>
-          <w:sz w:val="36"/>
-          <w:szCs w:val="36"/>
-        </w:rPr>
-        <w:t>L00188548</w:t>
+        <w:t>Weekly Updates for Project - L00188548</w:t>
       </w:r>
     </w:p>
     <w:p>
@@ -148,35 +139,94 @@
     </w:p>
     <w:p>
       <w:r>
-        <w:t xml:space="preserve">This week I worked on picking the tools, specifically the monitoring tools I'll be testing, and Zabbix and Prometheus + Grafana were the tools I'd chosen after some readings and </w:t>
-      </w:r>
-      <w:r>
-        <w:t>YouTube</w:t>
-      </w:r>
-      <w:r>
-        <w:t xml:space="preserve"> walk throughs.</w:t>
-      </w:r>
-    </w:p>
-    <w:p>
-      <w:r>
-        <w:t xml:space="preserve">Zabbix has an alerting system as well as dashboards which lined up with my requirements thus making it a solid all-in-one platform. I liked the fact that Prometheus had Grafana as a separate entity to handle dashboards, View Dashboards., as it made it more modular. The </w:t>
-      </w:r>
-      <w:r>
-        <w:t>decision</w:t>
-      </w:r>
-      <w:r>
-        <w:t xml:space="preserve"> to pick these two tools was mostly because of them being lightweight, well maintained, and having strong communities. Seeing as I was </w:t>
-      </w:r>
-      <w:r>
-        <w:t>actively</w:t>
-      </w:r>
-      <w:r>
-        <w:t xml:space="preserve"> looking for those criteria, I made the right choice.</w:t>
+        <w:t>This week I worked on picking the tools, specifically the monitoring tools I'll be testing, and Zabbix and Prometheus + Grafana were the tools I'd chosen after some readings and YouTube walk throughs.</w:t>
+      </w:r>
+    </w:p>
+    <w:p>
+      <w:r>
+        <w:t>Zabbix has an alerting system as well as dashboards which lined up with my requirements thus making it a solid all-in-one platform. I liked the fact that Prometheus had Grafana as a separate entity to handle dashboards, View Dashboards., as it made it more modular. The decision to pick these two tools was mostly because of them being lightweight, well maintained, and having strong communities. Seeing as I was actively looking for those criteria, I made the right choice.</w:t>
       </w:r>
     </w:p>
     <w:p>
       <w:r>
         <w:t>Next week I’ll begin setting up the tools on my test machine.</w:t>
+      </w:r>
+    </w:p>
+    <w:p/>
+    <w:p>
+      <w:pPr>
+        <w:rPr>
+          <w:b/>
+          <w:bCs/>
+        </w:rPr>
+      </w:pPr>
+      <w:r>
+        <w:rPr>
+          <w:b/>
+          <w:bCs/>
+        </w:rPr>
+        <w:t>Week 4 Update – Environment Setup and Installation</w:t>
+      </w:r>
+    </w:p>
+    <w:p>
+      <w:r>
+        <w:lastRenderedPageBreak/>
+        <w:t>I started the practical part this week. Using the official documentation, I set up Zabbix on a Linux VM. After some work, I finally managed to get a basic dashboard running, although I had to put in some effort to get the database and frontend working.</w:t>
+      </w:r>
+    </w:p>
+    <w:p>
+      <w:r>
+        <w:rPr>
+          <w:noProof/>
+        </w:rPr>
+        <w:drawing>
+          <wp:inline distT="0" distB="0" distL="0" distR="0" wp14:anchorId="0BE7E5A2" wp14:editId="59E6078E">
+            <wp:extent cx="5724525" cy="4152900"/>
+            <wp:effectExtent l="0" t="0" r="9525" b="0"/>
+            <wp:docPr id="1" name="Picture 1"/>
+            <wp:cNvGraphicFramePr>
+              <a:graphicFrameLocks xmlns:a="http://schemas.openxmlformats.org/drawingml/2006/main" noChangeAspect="1"/>
+            </wp:cNvGraphicFramePr>
+            <a:graphic xmlns:a="http://schemas.openxmlformats.org/drawingml/2006/main">
+              <a:graphicData uri="http://schemas.openxmlformats.org/drawingml/2006/picture">
+                <pic:pic xmlns:pic="http://schemas.openxmlformats.org/drawingml/2006/picture">
+                  <pic:nvPicPr>
+                    <pic:cNvPr id="0" name="Picture 1"/>
+                    <pic:cNvPicPr>
+                      <a:picLocks noChangeAspect="1" noChangeArrowheads="1"/>
+                    </pic:cNvPicPr>
+                  </pic:nvPicPr>
+                  <pic:blipFill>
+                    <a:blip r:embed="rId4">
+                      <a:extLst>
+                        <a:ext uri="{28A0092B-C50C-407E-A947-70E740481C1C}">
+                          <a14:useLocalDpi xmlns:a14="http://schemas.microsoft.com/office/drawing/2010/main" val="0"/>
+                        </a:ext>
+                      </a:extLst>
+                    </a:blip>
+                    <a:srcRect/>
+                    <a:stretch>
+                      <a:fillRect/>
+                    </a:stretch>
+                  </pic:blipFill>
+                  <pic:spPr bwMode="auto">
+                    <a:xfrm>
+                      <a:off x="0" y="0"/>
+                      <a:ext cx="5724525" cy="4152900"/>
+                    </a:xfrm>
+                    <a:prstGeom prst="rect">
+                      <a:avLst/>
+                    </a:prstGeom>
+                    <a:noFill/>
+                    <a:ln>
+                      <a:noFill/>
+                    </a:ln>
+                  </pic:spPr>
+                </pic:pic>
+              </a:graphicData>
+            </a:graphic>
+          </wp:inline>
+        </w:drawing>
       </w:r>
     </w:p>
     <w:sectPr>

</xml_diff>

<commit_message>
week 5 update added
Prometheus & Grafana Setup Completed
</commit_message>
<xml_diff>
--- a/Weekly Updates for Project.docx
+++ b/Weekly Updates for Project.docx
@@ -160,6 +160,7 @@
           <w:bCs/>
         </w:rPr>
       </w:pPr>
+      <w:bookmarkStart w:id="0" w:name="_Hlk199079724"/>
       <w:r>
         <w:rPr>
           <w:b/>
@@ -168,6 +169,7 @@
         <w:t>Week 4 Update – Environment Setup and Installation</w:t>
       </w:r>
     </w:p>
+    <w:bookmarkEnd w:id="0"/>
     <w:p>
       <w:r>
         <w:lastRenderedPageBreak/>
@@ -229,6 +231,317 @@
         </w:drawing>
       </w:r>
     </w:p>
+    <w:p/>
+    <w:p>
+      <w:pPr>
+        <w:rPr>
+          <w:b/>
+          <w:bCs/>
+        </w:rPr>
+      </w:pPr>
+      <w:r>
+        <w:rPr>
+          <w:b/>
+          <w:bCs/>
+        </w:rPr>
+        <w:t xml:space="preserve">Week </w:t>
+      </w:r>
+      <w:r>
+        <w:rPr>
+          <w:b/>
+          <w:bCs/>
+        </w:rPr>
+        <w:t>5</w:t>
+      </w:r>
+      <w:r>
+        <w:rPr>
+          <w:b/>
+          <w:bCs/>
+        </w:rPr>
+        <w:t xml:space="preserve"> Update – Environment Setup and Installation</w:t>
+      </w:r>
+    </w:p>
+    <w:p>
+      <w:pPr>
+        <w:rPr>
+          <w:b/>
+          <w:bCs/>
+        </w:rPr>
+      </w:pPr>
+      <w:r>
+        <w:t>Zabbix</w:t>
+      </w:r>
+      <w:r>
+        <w:t xml:space="preserve"> didn’t exactly work as I was expecting so </w:t>
+      </w:r>
+      <w:r>
+        <w:t>instead,</w:t>
+      </w:r>
+      <w:r>
+        <w:t xml:space="preserve"> I will be going with </w:t>
+      </w:r>
+      <w:r>
+        <w:t>Prometheus + Grafana</w:t>
+      </w:r>
+      <w:r>
+        <w:t xml:space="preserve">. </w:t>
+      </w:r>
+    </w:p>
+    <w:p>
+      <w:r>
+        <w:t xml:space="preserve">I completed the configuration of Prometheus and Grafana for the practical section. The emphasis was placed on creating an open-source monitoring system that emulates data collection from a data </w:t>
+      </w:r>
+      <w:r>
+        <w:t>centre</w:t>
+      </w:r>
+      <w:r>
+        <w:t xml:space="preserve"> in an HVAC manner. The installation is extremely low-cost and remains graphical in nature, whilst serving as a strong starting point for evaluating the effectiveness of open-source tools for monitoring HVAC systems in data </w:t>
+      </w:r>
+      <w:r>
+        <w:t>centres</w:t>
+      </w:r>
+      <w:r>
+        <w:t>.</w:t>
+      </w:r>
+    </w:p>
+    <w:p>
+      <w:r>
+        <w:t xml:space="preserve">I executed the manual installation of Prometheus on my Ubuntu 24.04 virtual machine and set it as a </w:t>
+      </w:r>
+      <w:r>
+        <w:t>system</w:t>
+      </w:r>
+      <w:r>
+        <w:t xml:space="preserve"> service so that it runs in the background. </w:t>
+      </w:r>
+    </w:p>
+    <w:p>
+      <w:r>
+        <w:rPr>
+          <w:noProof/>
+        </w:rPr>
+        <w:lastRenderedPageBreak/>
+        <w:drawing>
+          <wp:inline distT="0" distB="0" distL="0" distR="0" wp14:anchorId="4C0FCFEE" wp14:editId="226D7BD0">
+            <wp:extent cx="5724525" cy="4076700"/>
+            <wp:effectExtent l="0" t="0" r="9525" b="0"/>
+            <wp:docPr id="7" name="Picture 7"/>
+            <wp:cNvGraphicFramePr>
+              <a:graphicFrameLocks xmlns:a="http://schemas.openxmlformats.org/drawingml/2006/main" noChangeAspect="1"/>
+            </wp:cNvGraphicFramePr>
+            <a:graphic xmlns:a="http://schemas.openxmlformats.org/drawingml/2006/main">
+              <a:graphicData uri="http://schemas.openxmlformats.org/drawingml/2006/picture">
+                <pic:pic xmlns:pic="http://schemas.openxmlformats.org/drawingml/2006/picture">
+                  <pic:nvPicPr>
+                    <pic:cNvPr id="0" name="Picture 6"/>
+                    <pic:cNvPicPr>
+                      <a:picLocks noChangeAspect="1" noChangeArrowheads="1"/>
+                    </pic:cNvPicPr>
+                  </pic:nvPicPr>
+                  <pic:blipFill>
+                    <a:blip r:embed="rId5">
+                      <a:extLst>
+                        <a:ext uri="{28A0092B-C50C-407E-A947-70E740481C1C}">
+                          <a14:useLocalDpi xmlns:a14="http://schemas.microsoft.com/office/drawing/2010/main" val="0"/>
+                        </a:ext>
+                      </a:extLst>
+                    </a:blip>
+                    <a:srcRect/>
+                    <a:stretch>
+                      <a:fillRect/>
+                    </a:stretch>
+                  </pic:blipFill>
+                  <pic:spPr bwMode="auto">
+                    <a:xfrm>
+                      <a:off x="0" y="0"/>
+                      <a:ext cx="5724525" cy="4076700"/>
+                    </a:xfrm>
+                    <a:prstGeom prst="rect">
+                      <a:avLst/>
+                    </a:prstGeom>
+                    <a:noFill/>
+                    <a:ln>
+                      <a:noFill/>
+                    </a:ln>
+                  </pic:spPr>
+                </pic:pic>
+              </a:graphicData>
+            </a:graphic>
+          </wp:inline>
+        </w:drawing>
+      </w:r>
+    </w:p>
+    <w:p/>
+    <w:p>
+      <w:r>
+        <w:rPr>
+          <w:noProof/>
+        </w:rPr>
+        <w:drawing>
+          <wp:inline distT="0" distB="0" distL="0" distR="0" wp14:anchorId="280DAD69" wp14:editId="68D2EA7E">
+            <wp:extent cx="5724525" cy="4200525"/>
+            <wp:effectExtent l="0" t="0" r="9525" b="9525"/>
+            <wp:docPr id="8" name="Picture 8"/>
+            <wp:cNvGraphicFramePr>
+              <a:graphicFrameLocks xmlns:a="http://schemas.openxmlformats.org/drawingml/2006/main" noChangeAspect="1"/>
+            </wp:cNvGraphicFramePr>
+            <a:graphic xmlns:a="http://schemas.openxmlformats.org/drawingml/2006/main">
+              <a:graphicData uri="http://schemas.openxmlformats.org/drawingml/2006/picture">
+                <pic:pic xmlns:pic="http://schemas.openxmlformats.org/drawingml/2006/picture">
+                  <pic:nvPicPr>
+                    <pic:cNvPr id="0" name="Picture 7"/>
+                    <pic:cNvPicPr>
+                      <a:picLocks noChangeAspect="1" noChangeArrowheads="1"/>
+                    </pic:cNvPicPr>
+                  </pic:nvPicPr>
+                  <pic:blipFill>
+                    <a:blip r:embed="rId6">
+                      <a:extLst>
+                        <a:ext uri="{28A0092B-C50C-407E-A947-70E740481C1C}">
+                          <a14:useLocalDpi xmlns:a14="http://schemas.microsoft.com/office/drawing/2010/main" val="0"/>
+                        </a:ext>
+                      </a:extLst>
+                    </a:blip>
+                    <a:srcRect/>
+                    <a:stretch>
+                      <a:fillRect/>
+                    </a:stretch>
+                  </pic:blipFill>
+                  <pic:spPr bwMode="auto">
+                    <a:xfrm>
+                      <a:off x="0" y="0"/>
+                      <a:ext cx="5724525" cy="4200525"/>
+                    </a:xfrm>
+                    <a:prstGeom prst="rect">
+                      <a:avLst/>
+                    </a:prstGeom>
+                    <a:noFill/>
+                    <a:ln>
+                      <a:noFill/>
+                    </a:ln>
+                  </pic:spPr>
+                </pic:pic>
+              </a:graphicData>
+            </a:graphic>
+          </wp:inline>
+        </w:drawing>
+      </w:r>
+    </w:p>
+    <w:p/>
+    <w:p>
+      <w:r>
+        <w:rPr>
+          <w:noProof/>
+        </w:rPr>
+        <w:drawing>
+          <wp:inline distT="0" distB="0" distL="0" distR="0" wp14:anchorId="3E038B10" wp14:editId="4738C233">
+            <wp:extent cx="5724525" cy="1543050"/>
+            <wp:effectExtent l="0" t="0" r="9525" b="0"/>
+            <wp:docPr id="2" name="Picture 2"/>
+            <wp:cNvGraphicFramePr>
+              <a:graphicFrameLocks xmlns:a="http://schemas.openxmlformats.org/drawingml/2006/main" noChangeAspect="1"/>
+            </wp:cNvGraphicFramePr>
+            <a:graphic xmlns:a="http://schemas.openxmlformats.org/drawingml/2006/main">
+              <a:graphicData uri="http://schemas.openxmlformats.org/drawingml/2006/picture">
+                <pic:pic xmlns:pic="http://schemas.openxmlformats.org/drawingml/2006/picture">
+                  <pic:nvPicPr>
+                    <pic:cNvPr id="0" name="Picture 1"/>
+                    <pic:cNvPicPr>
+                      <a:picLocks noChangeAspect="1" noChangeArrowheads="1"/>
+                    </pic:cNvPicPr>
+                  </pic:nvPicPr>
+                  <pic:blipFill>
+                    <a:blip r:embed="rId7" cstate="print">
+                      <a:extLst>
+                        <a:ext uri="{28A0092B-C50C-407E-A947-70E740481C1C}">
+                          <a14:useLocalDpi xmlns:a14="http://schemas.microsoft.com/office/drawing/2010/main" val="0"/>
+                        </a:ext>
+                      </a:extLst>
+                    </a:blip>
+                    <a:srcRect/>
+                    <a:stretch>
+                      <a:fillRect/>
+                    </a:stretch>
+                  </pic:blipFill>
+                  <pic:spPr bwMode="auto">
+                    <a:xfrm>
+                      <a:off x="0" y="0"/>
+                      <a:ext cx="5724525" cy="1543050"/>
+                    </a:xfrm>
+                    <a:prstGeom prst="rect">
+                      <a:avLst/>
+                    </a:prstGeom>
+                    <a:noFill/>
+                    <a:ln>
+                      <a:noFill/>
+                    </a:ln>
+                  </pic:spPr>
+                </pic:pic>
+              </a:graphicData>
+            </a:graphic>
+          </wp:inline>
+        </w:drawing>
+      </w:r>
+    </w:p>
+    <w:p/>
+    <w:p/>
+    <w:p>
+      <w:r>
+        <w:rPr>
+          <w:noProof/>
+        </w:rPr>
+        <w:drawing>
+          <wp:inline distT="0" distB="0" distL="0" distR="0" wp14:anchorId="1631A709" wp14:editId="3481510D">
+            <wp:extent cx="5715000" cy="3267075"/>
+            <wp:effectExtent l="0" t="0" r="0" b="9525"/>
+            <wp:docPr id="4" name="Picture 4"/>
+            <wp:cNvGraphicFramePr>
+              <a:graphicFrameLocks xmlns:a="http://schemas.openxmlformats.org/drawingml/2006/main" noChangeAspect="1"/>
+            </wp:cNvGraphicFramePr>
+            <a:graphic xmlns:a="http://schemas.openxmlformats.org/drawingml/2006/main">
+              <a:graphicData uri="http://schemas.openxmlformats.org/drawingml/2006/picture">
+                <pic:pic xmlns:pic="http://schemas.openxmlformats.org/drawingml/2006/picture">
+                  <pic:nvPicPr>
+                    <pic:cNvPr id="0" name="Picture 3"/>
+                    <pic:cNvPicPr>
+                      <a:picLocks noChangeAspect="1" noChangeArrowheads="1"/>
+                    </pic:cNvPicPr>
+                  </pic:nvPicPr>
+                  <pic:blipFill>
+                    <a:blip r:embed="rId8" cstate="print">
+                      <a:extLst>
+                        <a:ext uri="{28A0092B-C50C-407E-A947-70E740481C1C}">
+                          <a14:useLocalDpi xmlns:a14="http://schemas.microsoft.com/office/drawing/2010/main" val="0"/>
+                        </a:ext>
+                      </a:extLst>
+                    </a:blip>
+                    <a:srcRect/>
+                    <a:stretch>
+                      <a:fillRect/>
+                    </a:stretch>
+                  </pic:blipFill>
+                  <pic:spPr bwMode="auto">
+                    <a:xfrm>
+                      <a:off x="0" y="0"/>
+                      <a:ext cx="5715000" cy="3267075"/>
+                    </a:xfrm>
+                    <a:prstGeom prst="rect">
+                      <a:avLst/>
+                    </a:prstGeom>
+                    <a:noFill/>
+                    <a:ln>
+                      <a:noFill/>
+                    </a:ln>
+                  </pic:spPr>
+                </pic:pic>
+              </a:graphicData>
+            </a:graphic>
+          </wp:inline>
+        </w:drawing>
+      </w:r>
+    </w:p>
+    <w:p/>
+    <w:p/>
     <w:sectPr>
       <w:pgSz w:w="11906" w:h="16838"/>
       <w:pgMar w:top="1440" w:right="1440" w:bottom="1440" w:left="1440" w:header="708" w:footer="708" w:gutter="0"/>
@@ -637,6 +950,7 @@
   <w:style w:type="paragraph" w:default="1" w:styleId="Normal">
     <w:name w:val="Normal"/>
     <w:qFormat/>
+    <w:rsid w:val="00006928"/>
   </w:style>
   <w:style w:type="character" w:default="1" w:styleId="DefaultParagraphFont">
     <w:name w:val="Default Paragraph Font"/>

</xml_diff>

<commit_message>
week 6 update added
</commit_message>
<xml_diff>
--- a/Weekly Updates for Project.docx
+++ b/Weekly Updates for Project.docx
@@ -182,9 +182,9 @@
           <w:noProof/>
         </w:rPr>
         <w:drawing>
-          <wp:inline distT="0" distB="0" distL="0" distR="0" wp14:anchorId="0BE7E5A2" wp14:editId="59E6078E">
-            <wp:extent cx="5724525" cy="4152900"/>
-            <wp:effectExtent l="0" t="0" r="9525" b="0"/>
+          <wp:inline distT="0" distB="0" distL="0" distR="0" wp14:anchorId="0BE7E5A2" wp14:editId="1DD08E7E">
+            <wp:extent cx="4070190" cy="2952750"/>
+            <wp:effectExtent l="0" t="0" r="6985" b="0"/>
             <wp:docPr id="1" name="Picture 1"/>
             <wp:cNvGraphicFramePr>
               <a:graphicFrameLocks xmlns:a="http://schemas.openxmlformats.org/drawingml/2006/main" noChangeAspect="1"/>
@@ -214,7 +214,7 @@
                   <pic:spPr bwMode="auto">
                     <a:xfrm>
                       <a:off x="0" y="0"/>
-                      <a:ext cx="5724525" cy="4152900"/>
+                      <a:ext cx="4080618" cy="2960315"/>
                     </a:xfrm>
                     <a:prstGeom prst="rect">
                       <a:avLst/>
@@ -239,6 +239,7 @@
           <w:bCs/>
         </w:rPr>
       </w:pPr>
+      <w:bookmarkStart w:id="1" w:name="_Hlk199498064"/>
       <w:r>
         <w:rPr>
           <w:b/>
@@ -258,9 +259,17 @@
           <w:b/>
           <w:bCs/>
         </w:rPr>
-        <w:t xml:space="preserve"> Update – Environment Setup and Installation</w:t>
-      </w:r>
-    </w:p>
+        <w:t xml:space="preserve"> Update – </w:t>
+      </w:r>
+      <w:r>
+        <w:rPr>
+          <w:b/>
+          <w:bCs/>
+        </w:rPr>
+        <w:t>Prometheus &amp; Grafana Setup Completed</w:t>
+      </w:r>
+    </w:p>
+    <w:bookmarkEnd w:id="1"/>
     <w:p>
       <w:pPr>
         <w:rPr>
@@ -269,10 +278,7 @@
         </w:rPr>
       </w:pPr>
       <w:r>
-        <w:t>Zabbix</w:t>
-      </w:r>
-      <w:r>
-        <w:t xml:space="preserve"> didn’t exactly work as I was expecting so </w:t>
+        <w:t xml:space="preserve">Zabbix didn’t exactly work as I was expecting so </w:t>
       </w:r>
       <w:r>
         <w:t>instead,</w:t>
@@ -289,30 +295,32 @@
     </w:p>
     <w:p>
       <w:r>
-        <w:t xml:space="preserve">I completed the configuration of Prometheus and Grafana for the practical section. The emphasis was placed on creating an open-source monitoring system that emulates data collection from a data </w:t>
-      </w:r>
-      <w:r>
-        <w:t>centre</w:t>
-      </w:r>
-      <w:r>
-        <w:t xml:space="preserve"> in an HVAC manner. The installation is extremely low-cost and remains graphical in nature, whilst serving as a strong starting point for evaluating the effectiveness of open-source tools for monitoring HVAC systems in data </w:t>
-      </w:r>
-      <w:r>
-        <w:t>centres</w:t>
-      </w:r>
-      <w:r>
-        <w:t>.</w:t>
-      </w:r>
-    </w:p>
-    <w:p>
-      <w:r>
-        <w:t xml:space="preserve">I executed the manual installation of Prometheus on my Ubuntu 24.04 virtual machine and set it as a </w:t>
-      </w:r>
-      <w:r>
-        <w:t>system</w:t>
-      </w:r>
-      <w:r>
-        <w:t xml:space="preserve"> service so that it runs in the background. </w:t>
+        <w:t>I completed the configuration of Prometheus and Grafana for the practical section. The emphasis was placed on creating an open-source monitoring system that emulates data collection from a data centre in an HVAC manner. The installation is extremely low</w:t>
+      </w:r>
+      <w:r>
+        <w:t xml:space="preserve"> </w:t>
+      </w:r>
+      <w:r>
+        <w:t xml:space="preserve">cost and remains graphical in nature, whilst serving as a strong starting point for evaluating the effectiveness of </w:t>
+      </w:r>
+      <w:proofErr w:type="gramStart"/>
+      <w:r>
+        <w:t>open</w:t>
+      </w:r>
+      <w:r>
+        <w:t xml:space="preserve"> </w:t>
+      </w:r>
+      <w:r>
+        <w:t>source</w:t>
+      </w:r>
+      <w:proofErr w:type="gramEnd"/>
+      <w:r>
+        <w:t xml:space="preserve"> tools for monitoring HVAC systems in data centres.</w:t>
+      </w:r>
+    </w:p>
+    <w:p>
+      <w:r>
+        <w:t xml:space="preserve">I executed the manual installation of Prometheus on my Ubuntu 24.04 virtual machine and set it as a system service so that it runs in the background. </w:t>
       </w:r>
     </w:p>
     <w:p>
@@ -322,9 +330,9 @@
         </w:rPr>
         <w:lastRenderedPageBreak/>
         <w:drawing>
-          <wp:inline distT="0" distB="0" distL="0" distR="0" wp14:anchorId="4C0FCFEE" wp14:editId="226D7BD0">
-            <wp:extent cx="5724525" cy="4076700"/>
-            <wp:effectExtent l="0" t="0" r="9525" b="0"/>
+          <wp:inline distT="0" distB="0" distL="0" distR="0" wp14:anchorId="4C0FCFEE" wp14:editId="4FB46986">
+            <wp:extent cx="4581525" cy="3262717"/>
+            <wp:effectExtent l="0" t="0" r="0" b="0"/>
             <wp:docPr id="7" name="Picture 7"/>
             <wp:cNvGraphicFramePr>
               <a:graphicFrameLocks xmlns:a="http://schemas.openxmlformats.org/drawingml/2006/main" noChangeAspect="1"/>
@@ -354,7 +362,7 @@
                   <pic:spPr bwMode="auto">
                     <a:xfrm>
                       <a:off x="0" y="0"/>
-                      <a:ext cx="5724525" cy="4076700"/>
+                      <a:ext cx="4593419" cy="3271187"/>
                     </a:xfrm>
                     <a:prstGeom prst="rect">
                       <a:avLst/>
@@ -378,9 +386,9 @@
           <w:noProof/>
         </w:rPr>
         <w:drawing>
-          <wp:inline distT="0" distB="0" distL="0" distR="0" wp14:anchorId="280DAD69" wp14:editId="68D2EA7E">
-            <wp:extent cx="5724525" cy="4200525"/>
-            <wp:effectExtent l="0" t="0" r="9525" b="9525"/>
+          <wp:inline distT="0" distB="0" distL="0" distR="0" wp14:anchorId="280DAD69" wp14:editId="6329D3CB">
+            <wp:extent cx="4608178" cy="3381375"/>
+            <wp:effectExtent l="0" t="0" r="2540" b="0"/>
             <wp:docPr id="8" name="Picture 8"/>
             <wp:cNvGraphicFramePr>
               <a:graphicFrameLocks xmlns:a="http://schemas.openxmlformats.org/drawingml/2006/main" noChangeAspect="1"/>
@@ -410,7 +418,7 @@
                   <pic:spPr bwMode="auto">
                     <a:xfrm>
                       <a:off x="0" y="0"/>
-                      <a:ext cx="5724525" cy="4200525"/>
+                      <a:ext cx="4615949" cy="3387077"/>
                     </a:xfrm>
                     <a:prstGeom prst="rect">
                       <a:avLst/>
@@ -434,9 +442,9 @@
           <w:noProof/>
         </w:rPr>
         <w:drawing>
-          <wp:inline distT="0" distB="0" distL="0" distR="0" wp14:anchorId="3E038B10" wp14:editId="4738C233">
-            <wp:extent cx="5724525" cy="1543050"/>
-            <wp:effectExtent l="0" t="0" r="9525" b="0"/>
+          <wp:inline distT="0" distB="0" distL="0" distR="0" wp14:anchorId="3E038B10" wp14:editId="61AC24C8">
+            <wp:extent cx="6057900" cy="1323975"/>
+            <wp:effectExtent l="0" t="0" r="0" b="9525"/>
             <wp:docPr id="2" name="Picture 2"/>
             <wp:cNvGraphicFramePr>
               <a:graphicFrameLocks xmlns:a="http://schemas.openxmlformats.org/drawingml/2006/main" noChangeAspect="1"/>
@@ -466,7 +474,7 @@
                   <pic:spPr bwMode="auto">
                     <a:xfrm>
                       <a:off x="0" y="0"/>
-                      <a:ext cx="5724525" cy="1543050"/>
+                      <a:ext cx="6095255" cy="1332139"/>
                     </a:xfrm>
                     <a:prstGeom prst="rect">
                       <a:avLst/>
@@ -483,17 +491,16 @@
         </w:drawing>
       </w:r>
     </w:p>
-    <w:p/>
-    <w:p/>
     <w:p>
       <w:r>
         <w:rPr>
           <w:noProof/>
         </w:rPr>
+        <w:lastRenderedPageBreak/>
         <w:drawing>
-          <wp:inline distT="0" distB="0" distL="0" distR="0" wp14:anchorId="1631A709" wp14:editId="3481510D">
-            <wp:extent cx="5715000" cy="3267075"/>
-            <wp:effectExtent l="0" t="0" r="0" b="9525"/>
+          <wp:inline distT="0" distB="0" distL="0" distR="0" wp14:anchorId="1631A709" wp14:editId="3062FAC8">
+            <wp:extent cx="4332070" cy="2476500"/>
+            <wp:effectExtent l="0" t="0" r="0" b="0"/>
             <wp:docPr id="4" name="Picture 4"/>
             <wp:cNvGraphicFramePr>
               <a:graphicFrameLocks xmlns:a="http://schemas.openxmlformats.org/drawingml/2006/main" noChangeAspect="1"/>
@@ -523,7 +530,7 @@
                   <pic:spPr bwMode="auto">
                     <a:xfrm>
                       <a:off x="0" y="0"/>
-                      <a:ext cx="5715000" cy="3267075"/>
+                      <a:ext cx="4337663" cy="2479697"/>
                     </a:xfrm>
                     <a:prstGeom prst="rect">
                       <a:avLst/>
@@ -542,6 +549,263 @@
     </w:p>
     <w:p/>
     <w:p/>
+    <w:p>
+      <w:pPr>
+        <w:rPr>
+          <w:b/>
+          <w:bCs/>
+        </w:rPr>
+      </w:pPr>
+      <w:r>
+        <w:rPr>
+          <w:b/>
+          <w:bCs/>
+        </w:rPr>
+        <w:t xml:space="preserve">Week </w:t>
+      </w:r>
+      <w:r>
+        <w:rPr>
+          <w:b/>
+          <w:bCs/>
+        </w:rPr>
+        <w:t>6</w:t>
+      </w:r>
+      <w:r>
+        <w:rPr>
+          <w:b/>
+          <w:bCs/>
+        </w:rPr>
+        <w:t xml:space="preserve"> Update – </w:t>
+      </w:r>
+      <w:r>
+        <w:rPr>
+          <w:b/>
+          <w:bCs/>
+        </w:rPr>
+        <w:t xml:space="preserve">Added </w:t>
+      </w:r>
+      <w:proofErr w:type="spellStart"/>
+      <w:r>
+        <w:rPr>
+          <w:b/>
+          <w:bCs/>
+        </w:rPr>
+        <w:t>Pyhton</w:t>
+      </w:r>
+      <w:proofErr w:type="spellEnd"/>
+      <w:r>
+        <w:rPr>
+          <w:b/>
+          <w:bCs/>
+        </w:rPr>
+        <w:t xml:space="preserve"> script</w:t>
+      </w:r>
+    </w:p>
+    <w:p>
+      <w:r>
+        <w:t>I configured Prometheus to scrape data from a custom Python</w:t>
+      </w:r>
+      <w:r>
+        <w:t xml:space="preserve"> </w:t>
+      </w:r>
+      <w:r>
+        <w:t>based exporter script that simulates temperature and humidity readings</w:t>
+      </w:r>
+      <w:r>
+        <w:t xml:space="preserve">, </w:t>
+      </w:r>
+      <w:r>
+        <w:t>The data updates every 5 seconds</w:t>
+      </w:r>
+      <w:r>
+        <w:t xml:space="preserve"> </w:t>
+      </w:r>
+      <w:r>
+        <w:t>so it feels real</w:t>
+      </w:r>
+      <w:r>
+        <w:t xml:space="preserve"> </w:t>
+      </w:r>
+      <w:r>
+        <w:t>time, even though it's not from physical sensors.</w:t>
+      </w:r>
+    </w:p>
+    <w:p/>
+    <w:p>
+      <w:pPr>
+        <w:rPr>
+          <w:b/>
+          <w:bCs/>
+        </w:rPr>
+      </w:pPr>
+      <w:r>
+        <w:rPr>
+          <w:noProof/>
+        </w:rPr>
+        <w:drawing>
+          <wp:inline distT="0" distB="0" distL="0" distR="0" wp14:anchorId="04ED11FA" wp14:editId="1C821CBF">
+            <wp:extent cx="4533900" cy="3228801"/>
+            <wp:effectExtent l="0" t="0" r="0" b="0"/>
+            <wp:docPr id="3" name="Picture 3"/>
+            <wp:cNvGraphicFramePr>
+              <a:graphicFrameLocks xmlns:a="http://schemas.openxmlformats.org/drawingml/2006/main" noChangeAspect="1"/>
+            </wp:cNvGraphicFramePr>
+            <a:graphic xmlns:a="http://schemas.openxmlformats.org/drawingml/2006/main">
+              <a:graphicData uri="http://schemas.openxmlformats.org/drawingml/2006/picture">
+                <pic:pic xmlns:pic="http://schemas.openxmlformats.org/drawingml/2006/picture">
+                  <pic:nvPicPr>
+                    <pic:cNvPr id="0" name="Picture 1"/>
+                    <pic:cNvPicPr>
+                      <a:picLocks noChangeAspect="1" noChangeArrowheads="1"/>
+                    </pic:cNvPicPr>
+                  </pic:nvPicPr>
+                  <pic:blipFill>
+                    <a:blip r:embed="rId5">
+                      <a:extLst>
+                        <a:ext uri="{28A0092B-C50C-407E-A947-70E740481C1C}">
+                          <a14:useLocalDpi xmlns:a14="http://schemas.microsoft.com/office/drawing/2010/main" val="0"/>
+                        </a:ext>
+                      </a:extLst>
+                    </a:blip>
+                    <a:srcRect/>
+                    <a:stretch>
+                      <a:fillRect/>
+                    </a:stretch>
+                  </pic:blipFill>
+                  <pic:spPr bwMode="auto">
+                    <a:xfrm>
+                      <a:off x="0" y="0"/>
+                      <a:ext cx="4544128" cy="3236085"/>
+                    </a:xfrm>
+                    <a:prstGeom prst="rect">
+                      <a:avLst/>
+                    </a:prstGeom>
+                    <a:noFill/>
+                    <a:ln>
+                      <a:noFill/>
+                    </a:ln>
+                  </pic:spPr>
+                </pic:pic>
+              </a:graphicData>
+            </a:graphic>
+          </wp:inline>
+        </w:drawing>
+      </w:r>
+    </w:p>
+    <w:p/>
+    <w:p/>
+    <w:p>
+      <w:r>
+        <w:rPr>
+          <w:noProof/>
+        </w:rPr>
+        <w:lastRenderedPageBreak/>
+        <w:drawing>
+          <wp:inline distT="0" distB="0" distL="0" distR="0" wp14:anchorId="1838073E" wp14:editId="6AD1D776">
+            <wp:extent cx="4565854" cy="3790950"/>
+            <wp:effectExtent l="0" t="0" r="6350" b="0"/>
+            <wp:docPr id="5" name="Picture 5"/>
+            <wp:cNvGraphicFramePr>
+              <a:graphicFrameLocks xmlns:a="http://schemas.openxmlformats.org/drawingml/2006/main" noChangeAspect="1"/>
+            </wp:cNvGraphicFramePr>
+            <a:graphic xmlns:a="http://schemas.openxmlformats.org/drawingml/2006/main">
+              <a:graphicData uri="http://schemas.openxmlformats.org/drawingml/2006/picture">
+                <pic:pic xmlns:pic="http://schemas.openxmlformats.org/drawingml/2006/picture">
+                  <pic:nvPicPr>
+                    <pic:cNvPr id="0" name="Picture 2"/>
+                    <pic:cNvPicPr>
+                      <a:picLocks noChangeAspect="1" noChangeArrowheads="1"/>
+                    </pic:cNvPicPr>
+                  </pic:nvPicPr>
+                  <pic:blipFill>
+                    <a:blip r:embed="rId9">
+                      <a:extLst>
+                        <a:ext uri="{28A0092B-C50C-407E-A947-70E740481C1C}">
+                          <a14:useLocalDpi xmlns:a14="http://schemas.microsoft.com/office/drawing/2010/main" val="0"/>
+                        </a:ext>
+                      </a:extLst>
+                    </a:blip>
+                    <a:srcRect/>
+                    <a:stretch>
+                      <a:fillRect/>
+                    </a:stretch>
+                  </pic:blipFill>
+                  <pic:spPr bwMode="auto">
+                    <a:xfrm>
+                      <a:off x="0" y="0"/>
+                      <a:ext cx="4573266" cy="3797104"/>
+                    </a:xfrm>
+                    <a:prstGeom prst="rect">
+                      <a:avLst/>
+                    </a:prstGeom>
+                    <a:noFill/>
+                    <a:ln>
+                      <a:noFill/>
+                    </a:ln>
+                  </pic:spPr>
+                </pic:pic>
+              </a:graphicData>
+            </a:graphic>
+          </wp:inline>
+        </w:drawing>
+      </w:r>
+    </w:p>
+    <w:p/>
+    <w:p>
+      <w:r>
+        <w:rPr>
+          <w:noProof/>
+        </w:rPr>
+        <w:drawing>
+          <wp:inline distT="0" distB="0" distL="0" distR="0" wp14:anchorId="37F2B34A" wp14:editId="6D3CB76A">
+            <wp:extent cx="5162550" cy="3658235"/>
+            <wp:effectExtent l="0" t="0" r="0" b="0"/>
+            <wp:docPr id="6" name="Picture 6"/>
+            <wp:cNvGraphicFramePr>
+              <a:graphicFrameLocks xmlns:a="http://schemas.openxmlformats.org/drawingml/2006/main" noChangeAspect="1"/>
+            </wp:cNvGraphicFramePr>
+            <a:graphic xmlns:a="http://schemas.openxmlformats.org/drawingml/2006/main">
+              <a:graphicData uri="http://schemas.openxmlformats.org/drawingml/2006/picture">
+                <pic:pic xmlns:pic="http://schemas.openxmlformats.org/drawingml/2006/picture">
+                  <pic:nvPicPr>
+                    <pic:cNvPr id="0" name="Picture 3"/>
+                    <pic:cNvPicPr>
+                      <a:picLocks noChangeAspect="1" noChangeArrowheads="1"/>
+                    </pic:cNvPicPr>
+                  </pic:nvPicPr>
+                  <pic:blipFill>
+                    <a:blip r:embed="rId10">
+                      <a:extLst>
+                        <a:ext uri="{28A0092B-C50C-407E-A947-70E740481C1C}">
+                          <a14:useLocalDpi xmlns:a14="http://schemas.microsoft.com/office/drawing/2010/main" val="0"/>
+                        </a:ext>
+                      </a:extLst>
+                    </a:blip>
+                    <a:srcRect/>
+                    <a:stretch>
+                      <a:fillRect/>
+                    </a:stretch>
+                  </pic:blipFill>
+                  <pic:spPr bwMode="auto">
+                    <a:xfrm>
+                      <a:off x="0" y="0"/>
+                      <a:ext cx="5179807" cy="3670463"/>
+                    </a:xfrm>
+                    <a:prstGeom prst="rect">
+                      <a:avLst/>
+                    </a:prstGeom>
+                    <a:noFill/>
+                    <a:ln>
+                      <a:noFill/>
+                    </a:ln>
+                  </pic:spPr>
+                </pic:pic>
+              </a:graphicData>
+            </a:graphic>
+          </wp:inline>
+        </w:drawing>
+      </w:r>
+    </w:p>
     <w:sectPr>
       <w:pgSz w:w="11906" w:h="16838"/>
       <w:pgMar w:top="1440" w:right="1440" w:bottom="1440" w:left="1440" w:header="708" w:footer="708" w:gutter="0"/>
@@ -950,7 +1214,7 @@
   <w:style w:type="paragraph" w:default="1" w:styleId="Normal">
     <w:name w:val="Normal"/>
     <w:qFormat/>
-    <w:rsid w:val="00006928"/>
+    <w:rsid w:val="00BB561D"/>
   </w:style>
   <w:style w:type="character" w:default="1" w:styleId="DefaultParagraphFont">
     <w:name w:val="Default Paragraph Font"/>

</xml_diff>

<commit_message>
week 7 weekly updates
</commit_message>
<xml_diff>
--- a/Weekly Updates for Project.docx
+++ b/Weekly Updates for Project.docx
@@ -556,6 +556,7 @@
           <w:bCs/>
         </w:rPr>
       </w:pPr>
+      <w:bookmarkStart w:id="2" w:name="_Hlk200807200"/>
       <w:r>
         <w:rPr>
           <w:b/>
@@ -575,7 +576,15 @@
           <w:b/>
           <w:bCs/>
         </w:rPr>
-        <w:t xml:space="preserve"> Update – </w:t>
+        <w:t xml:space="preserve"> Update</w:t>
+      </w:r>
+      <w:bookmarkEnd w:id="2"/>
+      <w:r>
+        <w:rPr>
+          <w:b/>
+          <w:bCs/>
+        </w:rPr>
+        <w:t xml:space="preserve"> – </w:t>
       </w:r>
       <w:r>
         <w:rPr>
@@ -603,16 +612,7 @@
     </w:p>
     <w:p>
       <w:r>
-        <w:t>I configured Prometheus to scrape data from a custom Python</w:t>
-      </w:r>
-      <w:r>
-        <w:t xml:space="preserve"> </w:t>
-      </w:r>
-      <w:r>
-        <w:t>based exporter script that simulates temperature and humidity readings</w:t>
-      </w:r>
-      <w:r>
-        <w:t xml:space="preserve">, </w:t>
+        <w:t xml:space="preserve">I configured Prometheus to scrape data from a custom Python based exporter script that simulates temperature and humidity readings, </w:t>
       </w:r>
       <w:r>
         <w:t>The data updates every 5 seconds</w:t>
@@ -798,6 +798,351 @@
                     <a:ln>
                       <a:noFill/>
                     </a:ln>
+                  </pic:spPr>
+                </pic:pic>
+              </a:graphicData>
+            </a:graphic>
+          </wp:inline>
+        </w:drawing>
+      </w:r>
+    </w:p>
+    <w:p/>
+    <w:p/>
+    <w:p/>
+    <w:p>
+      <w:pPr>
+        <w:rPr>
+          <w:b/>
+          <w:bCs/>
+        </w:rPr>
+      </w:pPr>
+      <w:r>
+        <w:rPr>
+          <w:b/>
+          <w:bCs/>
+        </w:rPr>
+        <w:lastRenderedPageBreak/>
+        <w:t xml:space="preserve">Week </w:t>
+      </w:r>
+      <w:r>
+        <w:rPr>
+          <w:b/>
+          <w:bCs/>
+        </w:rPr>
+        <w:t>7</w:t>
+      </w:r>
+      <w:r>
+        <w:rPr>
+          <w:b/>
+          <w:bCs/>
+        </w:rPr>
+        <w:t xml:space="preserve"> Update</w:t>
+      </w:r>
+      <w:r>
+        <w:rPr>
+          <w:b/>
+          <w:bCs/>
+        </w:rPr>
+        <w:t xml:space="preserve"> - </w:t>
+      </w:r>
+      <w:r>
+        <w:rPr>
+          <w:b/>
+          <w:bCs/>
+        </w:rPr>
+        <w:t>Comparative Analysis</w:t>
+      </w:r>
+    </w:p>
+    <w:tbl>
+      <w:tblPr>
+        <w:tblW w:w="10475" w:type="dxa"/>
+        <w:tblCellSpacing w:w="15" w:type="dxa"/>
+        <w:tblCellMar>
+          <w:top w:w="15" w:type="dxa"/>
+          <w:left w:w="15" w:type="dxa"/>
+          <w:bottom w:w="15" w:type="dxa"/>
+          <w:right w:w="15" w:type="dxa"/>
+        </w:tblCellMar>
+        <w:tblLook w:val="04A0" w:firstRow="1" w:lastRow="0" w:firstColumn="1" w:lastColumn="0" w:noHBand="0" w:noVBand="1"/>
+      </w:tblPr>
+      <w:tblGrid>
+        <w:gridCol w:w="2272"/>
+        <w:gridCol w:w="1724"/>
+        <w:gridCol w:w="1636"/>
+        <w:gridCol w:w="1925"/>
+        <w:gridCol w:w="1023"/>
+        <w:gridCol w:w="1895"/>
+      </w:tblGrid>
+      <w:tr>
+        <w:trPr>
+          <w:trHeight w:val="299"/>
+          <w:tblHeader/>
+          <w:tblCellSpacing w:w="15" w:type="dxa"/>
+        </w:trPr>
+        <w:tc>
+          <w:tcPr>
+            <w:tcW w:w="0" w:type="auto"/>
+            <w:vAlign w:val="center"/>
+            <w:hideMark/>
+          </w:tcPr>
+          <w:p>
+            <w:pPr>
+              <w:rPr>
+                <w:b/>
+                <w:bCs/>
+              </w:rPr>
+            </w:pPr>
+            <w:r>
+              <w:rPr>
+                <w:b/>
+                <w:bCs/>
+              </w:rPr>
+              <w:t>Tool</w:t>
+            </w:r>
+          </w:p>
+        </w:tc>
+        <w:tc>
+          <w:tcPr>
+            <w:tcW w:w="0" w:type="auto"/>
+            <w:vAlign w:val="center"/>
+            <w:hideMark/>
+          </w:tcPr>
+          <w:p>
+            <w:pPr>
+              <w:rPr>
+                <w:b/>
+                <w:bCs/>
+              </w:rPr>
+            </w:pPr>
+            <w:r>
+              <w:rPr>
+                <w:b/>
+                <w:bCs/>
+              </w:rPr>
+              <w:t>Setup Difficulty</w:t>
+            </w:r>
+          </w:p>
+        </w:tc>
+        <w:tc>
+          <w:tcPr>
+            <w:tcW w:w="0" w:type="auto"/>
+            <w:vAlign w:val="center"/>
+            <w:hideMark/>
+          </w:tcPr>
+          <w:p>
+            <w:pPr>
+              <w:rPr>
+                <w:b/>
+                <w:bCs/>
+              </w:rPr>
+            </w:pPr>
+            <w:r>
+              <w:rPr>
+                <w:b/>
+                <w:bCs/>
+              </w:rPr>
+              <w:t>Resource Usage</w:t>
+            </w:r>
+          </w:p>
+        </w:tc>
+        <w:tc>
+          <w:tcPr>
+            <w:tcW w:w="0" w:type="auto"/>
+            <w:vAlign w:val="center"/>
+            <w:hideMark/>
+          </w:tcPr>
+          <w:p>
+            <w:pPr>
+              <w:rPr>
+                <w:b/>
+                <w:bCs/>
+              </w:rPr>
+            </w:pPr>
+            <w:r>
+              <w:rPr>
+                <w:b/>
+                <w:bCs/>
+              </w:rPr>
+              <w:t>Dashboard Quality</w:t>
+            </w:r>
+          </w:p>
+        </w:tc>
+        <w:tc>
+          <w:tcPr>
+            <w:tcW w:w="0" w:type="auto"/>
+            <w:vAlign w:val="center"/>
+            <w:hideMark/>
+          </w:tcPr>
+          <w:p>
+            <w:pPr>
+              <w:rPr>
+                <w:b/>
+                <w:bCs/>
+              </w:rPr>
+            </w:pPr>
+            <w:r>
+              <w:rPr>
+                <w:b/>
+                <w:bCs/>
+              </w:rPr>
+              <w:t>Flexibility</w:t>
+            </w:r>
+          </w:p>
+        </w:tc>
+        <w:tc>
+          <w:tcPr>
+            <w:tcW w:w="0" w:type="auto"/>
+            <w:vAlign w:val="center"/>
+            <w:hideMark/>
+          </w:tcPr>
+          <w:p>
+            <w:pPr>
+              <w:rPr>
+                <w:b/>
+                <w:bCs/>
+              </w:rPr>
+            </w:pPr>
+            <w:r>
+              <w:rPr>
+                <w:b/>
+                <w:bCs/>
+              </w:rPr>
+              <w:t>Alerting</w:t>
+            </w:r>
+          </w:p>
+        </w:tc>
+      </w:tr>
+      <w:tr>
+        <w:trPr>
+          <w:trHeight w:val="305"/>
+          <w:tblCellSpacing w:w="15" w:type="dxa"/>
+        </w:trPr>
+        <w:tc>
+          <w:tcPr>
+            <w:tcW w:w="0" w:type="auto"/>
+            <w:vAlign w:val="center"/>
+            <w:hideMark/>
+          </w:tcPr>
+          <w:p>
+            <w:r>
+              <w:t>Prometheus + Grafana</w:t>
+            </w:r>
+          </w:p>
+        </w:tc>
+        <w:tc>
+          <w:tcPr>
+            <w:tcW w:w="0" w:type="auto"/>
+            <w:vAlign w:val="center"/>
+            <w:hideMark/>
+          </w:tcPr>
+          <w:p>
+            <w:r>
+              <w:t>Easy with Docker</w:t>
+            </w:r>
+          </w:p>
+        </w:tc>
+        <w:tc>
+          <w:tcPr>
+            <w:tcW w:w="0" w:type="auto"/>
+            <w:vAlign w:val="center"/>
+            <w:hideMark/>
+          </w:tcPr>
+          <w:p>
+            <w:r>
+              <w:t>Low</w:t>
+            </w:r>
+          </w:p>
+        </w:tc>
+        <w:tc>
+          <w:tcPr>
+            <w:tcW w:w="0" w:type="auto"/>
+            <w:vAlign w:val="center"/>
+            <w:hideMark/>
+          </w:tcPr>
+          <w:p>
+            <w:r>
+              <w:t>Excellent</w:t>
+            </w:r>
+          </w:p>
+        </w:tc>
+        <w:tc>
+          <w:tcPr>
+            <w:tcW w:w="0" w:type="auto"/>
+            <w:vAlign w:val="center"/>
+            <w:hideMark/>
+          </w:tcPr>
+          <w:p>
+            <w:r>
+              <w:t>High</w:t>
+            </w:r>
+          </w:p>
+        </w:tc>
+        <w:tc>
+          <w:tcPr>
+            <w:tcW w:w="0" w:type="auto"/>
+            <w:vAlign w:val="center"/>
+            <w:hideMark/>
+          </w:tcPr>
+          <w:p>
+            <w:r>
+              <w:t>Needs extra config</w:t>
+            </w:r>
+          </w:p>
+        </w:tc>
+      </w:tr>
+    </w:tbl>
+    <w:p>
+      <w:r>
+        <w:t>In short</w:t>
+      </w:r>
+      <w:r>
+        <w:t>,</w:t>
+      </w:r>
+      <w:r>
+        <w:t xml:space="preserve"> Prometheus + Grafana was modular and lighter, with better dashboards but needed more configuration for alerts. Both could work for HVAC monitoring, but for a lightweight setup, I’d lean toward Prometheus/Grafana.</w:t>
+      </w:r>
+    </w:p>
+    <w:p/>
+    <w:p>
+      <w:r>
+        <w:rPr>
+          <w:noProof/>
+        </w:rPr>
+        <w:drawing>
+          <wp:inline distT="0" distB="0" distL="0" distR="0" wp14:anchorId="2550BE3C" wp14:editId="51FB4D09">
+            <wp:extent cx="5731510" cy="3241040"/>
+            <wp:effectExtent l="0" t="0" r="2540" b="0"/>
+            <wp:docPr id="9" name="Picture 9"/>
+            <wp:cNvGraphicFramePr>
+              <a:graphicFrameLocks xmlns:a="http://schemas.openxmlformats.org/drawingml/2006/main" noChangeAspect="1"/>
+            </wp:cNvGraphicFramePr>
+            <a:graphic xmlns:a="http://schemas.openxmlformats.org/drawingml/2006/main">
+              <a:graphicData uri="http://schemas.openxmlformats.org/drawingml/2006/picture">
+                <pic:pic xmlns:pic="http://schemas.openxmlformats.org/drawingml/2006/picture">
+                  <pic:nvPicPr>
+                    <pic:cNvPr id="9" name="Picture 9"/>
+                    <pic:cNvPicPr/>
+                  </pic:nvPicPr>
+                  <pic:blipFill>
+                    <a:blip r:embed="rId11" cstate="print">
+                      <a:extLst>
+                        <a:ext uri="{28A0092B-C50C-407E-A947-70E740481C1C}">
+                          <a14:useLocalDpi xmlns:a14="http://schemas.microsoft.com/office/drawing/2010/main" val="0"/>
+                        </a:ext>
+                      </a:extLst>
+                    </a:blip>
+                    <a:stretch>
+                      <a:fillRect/>
+                    </a:stretch>
+                  </pic:blipFill>
+                  <pic:spPr>
+                    <a:xfrm>
+                      <a:off x="0" y="0"/>
+                      <a:ext cx="5731510" cy="3241040"/>
+                    </a:xfrm>
+                    <a:prstGeom prst="rect">
+                      <a:avLst/>
+                    </a:prstGeom>
                   </pic:spPr>
                 </pic:pic>
               </a:graphicData>
@@ -1216,6 +1561,29 @@
     <w:qFormat/>
     <w:rsid w:val="00BB561D"/>
   </w:style>
+  <w:style w:type="paragraph" w:styleId="Heading3">
+    <w:name w:val="heading 3"/>
+    <w:basedOn w:val="Normal"/>
+    <w:next w:val="Normal"/>
+    <w:link w:val="Heading3Char"/>
+    <w:uiPriority w:val="9"/>
+    <w:semiHidden/>
+    <w:unhideWhenUsed/>
+    <w:qFormat/>
+    <w:rsid w:val="00E47F79"/>
+    <w:pPr>
+      <w:keepNext/>
+      <w:keepLines/>
+      <w:spacing w:before="40" w:after="0"/>
+      <w:outlineLvl w:val="2"/>
+    </w:pPr>
+    <w:rPr>
+      <w:rFonts w:asciiTheme="majorHAnsi" w:eastAsiaTheme="majorEastAsia" w:hAnsiTheme="majorHAnsi" w:cstheme="majorBidi"/>
+      <w:color w:val="1F3763" w:themeColor="accent1" w:themeShade="7F"/>
+      <w:sz w:val="24"/>
+      <w:szCs w:val="24"/>
+    </w:rPr>
+  </w:style>
   <w:style w:type="character" w:default="1" w:styleId="DefaultParagraphFont">
     <w:name w:val="Default Paragraph Font"/>
     <w:uiPriority w:val="1"/>
@@ -1241,6 +1609,20 @@
     <w:uiPriority w:val="99"/>
     <w:semiHidden/>
     <w:unhideWhenUsed/>
+  </w:style>
+  <w:style w:type="character" w:customStyle="1" w:styleId="Heading3Char">
+    <w:name w:val="Heading 3 Char"/>
+    <w:basedOn w:val="DefaultParagraphFont"/>
+    <w:link w:val="Heading3"/>
+    <w:uiPriority w:val="9"/>
+    <w:semiHidden/>
+    <w:rsid w:val="00E47F79"/>
+    <w:rPr>
+      <w:rFonts w:asciiTheme="majorHAnsi" w:eastAsiaTheme="majorEastAsia" w:hAnsiTheme="majorHAnsi" w:cstheme="majorBidi"/>
+      <w:color w:val="1F3763" w:themeColor="accent1" w:themeShade="7F"/>
+      <w:sz w:val="24"/>
+      <w:szCs w:val="24"/>
+    </w:rPr>
   </w:style>
 </w:styles>
 </file>

</xml_diff>

<commit_message>
week 8 update and introduction added
</commit_message>
<xml_diff>
--- a/Weekly Updates for Project.docx
+++ b/Weekly Updates for Project.docx
@@ -1151,6 +1151,80 @@
         </w:drawing>
       </w:r>
     </w:p>
+    <w:p/>
+    <w:p>
+      <w:pPr>
+        <w:rPr>
+          <w:b/>
+          <w:bCs/>
+        </w:rPr>
+      </w:pPr>
+      <w:r>
+        <w:rPr>
+          <w:b/>
+          <w:bCs/>
+        </w:rPr>
+        <w:t xml:space="preserve">Week </w:t>
+      </w:r>
+      <w:r>
+        <w:rPr>
+          <w:b/>
+          <w:bCs/>
+        </w:rPr>
+        <w:t>8</w:t>
+      </w:r>
+      <w:r>
+        <w:rPr>
+          <w:b/>
+          <w:bCs/>
+        </w:rPr>
+        <w:t xml:space="preserve"> Update</w:t>
+      </w:r>
+      <w:r>
+        <w:rPr>
+          <w:b/>
+          <w:bCs/>
+        </w:rPr>
+        <w:t xml:space="preserve"> -</w:t>
+      </w:r>
+      <w:r>
+        <w:rPr>
+          <w:b/>
+          <w:bCs/>
+        </w:rPr>
+        <w:t xml:space="preserve"> </w:t>
+      </w:r>
+      <w:r>
+        <w:rPr>
+          <w:b/>
+          <w:bCs/>
+        </w:rPr>
+        <w:t>Write Discussion</w:t>
+      </w:r>
+    </w:p>
+    <w:p>
+      <w:r>
+        <w:t>This week I worked on</w:t>
+      </w:r>
+      <w:r>
+        <w:t xml:space="preserve"> </w:t>
+      </w:r>
+      <w:r>
+        <w:t>evaluating how effectively the overall monitoring system functioned, and started shaping the discussion as well as evaluation parts of my report. Having Prometheus along with the custom Python exporter running continuously as system services proved useful, since I was able to notice stable and consistent metric collection over long periods.</w:t>
+      </w:r>
+    </w:p>
+    <w:p>
+      <w:pPr>
+        <w:rPr>
+          <w:b/>
+          <w:bCs/>
+        </w:rPr>
+      </w:pPr>
+      <w:r>
+        <w:t>I also added Introduction to my Report.</w:t>
+      </w:r>
+    </w:p>
+    <w:p/>
     <w:sectPr>
       <w:pgSz w:w="11906" w:h="16838"/>
       <w:pgMar w:top="1440" w:right="1440" w:bottom="1440" w:left="1440" w:header="708" w:footer="708" w:gutter="0"/>
@@ -1559,7 +1633,7 @@
   <w:style w:type="paragraph" w:default="1" w:styleId="Normal">
     <w:name w:val="Normal"/>
     <w:qFormat/>
-    <w:rsid w:val="00BB561D"/>
+    <w:rsid w:val="000C0722"/>
   </w:style>
   <w:style w:type="paragraph" w:styleId="Heading3">
     <w:name w:val="heading 3"/>

</xml_diff>